<commit_message>
add the pictures for report
</commit_message>
<xml_diff>
--- a/report/report_KTDL.docx
+++ b/report/report_KTDL.docx
@@ -81,7 +81,7 @@
                 <wp:positionV relativeFrom="paragraph">
                   <wp:posOffset>185420</wp:posOffset>
                 </wp:positionV>
-                <wp:extent cx="4334510" cy="1270"/>
+                <wp:extent cx="4335145" cy="1905"/>
                 <wp:effectExtent l="8890" t="6350" r="10160" b="12700"/>
                 <wp:wrapNone/>
                 <wp:docPr id="1" name="AutoShape 56"/>
@@ -92,7 +92,7 @@
                       <wps:spPr>
                         <a:xfrm>
                           <a:off x="0" y="0"/>
-                          <a:ext cx="4334040" cy="720"/>
+                          <a:ext cx="4334400" cy="1440"/>
                         </a:xfrm>
                         <a:custGeom>
                           <a:avLst/>
@@ -132,17 +132,7 @@
             </w:drawing>
           </mc:Choice>
           <mc:Fallback>
-            <w:pict>
-              <v:shapetype id="shapetype_32" coordsize="21600,21600" o:spt="32" path="m,l21600,21600nfe">
-                <v:stroke joinstyle="miter"/>
-                <v:path gradientshapeok="t" o:connecttype="rect" textboxrect="0,0,21600,21600"/>
-              </v:shapetype>
-              <v:shape id="shape_0" ID="AutoShape 56" stroked="t" style="position:absolute;margin-left:69.4pt;margin-top:14.6pt;width:341.2pt;height:0pt" type="shapetype_32">
-                <w10:wrap type="none"/>
-                <v:fill o:detectmouseclick="t" on="false"/>
-                <v:stroke color="black" weight="9360" joinstyle="round" endcap="flat"/>
-              </v:shape>
-            </w:pict>
+            <w:pict/>
           </mc:Fallback>
         </mc:AlternateContent>
       </w:r>
@@ -531,25 +521,6 @@
     </w:p>
     <w:p>
       <w:pPr>
-        <w:pStyle w:val="Normal"/>
-        <w:spacing w:lineRule="auto" w:line="240"/>
-        <w:jc w:val="center"/>
-        <w:rPr>
-          <w:rFonts w:cs="Times New Roman"/>
-        </w:rPr>
-      </w:pPr>
-      <w:r>
-        <w:rPr>
-          <w:rFonts w:cs="Times New Roman"/>
-          <w:i/>
-          <w:szCs w:val="26"/>
-          <w:lang w:val="vi-VN"/>
-        </w:rPr>
-        <w:t>TP. Hồ Chí Minh, tháng 12 năm 2019</w:t>
-      </w:r>
-    </w:p>
-    <w:p>
-      <w:pPr>
         <w:sectPr>
           <w:type w:val="nextPage"/>
           <w:pgSz w:w="11906" w:h="16838"/>
@@ -557,16 +528,32 @@
           <w:pgNumType w:fmt="decimal"/>
           <w:formProt w:val="false"/>
           <w:textDirection w:val="lrTb"/>
+          <w:docGrid w:type="default" w:linePitch="100" w:charSpace="0"/>
         </w:sectPr>
-      </w:pPr>
-    </w:p>
-    <w:p>
-      <w:pPr>
         <w:pStyle w:val="Normal"/>
-        <w:rPr/>
-      </w:pPr>
-      <w:bookmarkStart w:id="0" w:name="_Toc27278035"/>
-      <w:bookmarkStart w:id="1" w:name="_Toc27286551"/>
+        <w:spacing w:lineRule="auto" w:line="240"/>
+        <w:jc w:val="center"/>
+        <w:rPr>
+          <w:rFonts w:cs="Times New Roman"/>
+        </w:rPr>
+      </w:pPr>
+      <w:r>
+        <w:rPr>
+          <w:rFonts w:cs="Times New Roman"/>
+          <w:i/>
+          <w:szCs w:val="26"/>
+          <w:lang w:val="vi-VN"/>
+        </w:rPr>
+        <w:t>TP. Hồ Chí Minh, tháng 12 năm 2019</w:t>
+      </w:r>
+    </w:p>
+    <w:p>
+      <w:pPr>
+        <w:pStyle w:val="Normal"/>
+        <w:rPr/>
+      </w:pPr>
+      <w:bookmarkStart w:id="0" w:name="_Toc27286551"/>
+      <w:bookmarkStart w:id="1" w:name="_Toc27278035"/>
       <w:r>
         <w:rPr>
           <w:rFonts w:cs="Times New Roman"/>
@@ -582,7 +569,7 @@
           <w:docPartGallery w:val="Table of Contents"/>
           <w:docPartUnique w:val="true"/>
         </w:docPartObj>
-        <w:id w:val="882760948"/>
+        <w:id w:val="198253035"/>
       </w:sdtPr>
       <w:sdtContent>
         <w:p>
@@ -654,15 +641,42 @@
             </w:r>
             <w:r>
               <w:rPr>
-                <w:rStyle w:val="IndexLink"/>
-                <w:vanish w:val="false"/>
-              </w:rPr>
-              <w:tab/>
+                <w:rStyle w:val="ListLabel73"/>
+                <w:vanish/>
+              </w:rPr>
+              <w:fldChar w:fldCharType="begin"/>
+            </w:r>
+            <w:r>
+              <w:rPr>
+                <w:webHidden/>
+              </w:rPr>
+              <w:fldChar w:fldCharType="end"/>
+            </w:r>
+            <w:r>
+              <w:rPr>
+                <w:rStyle w:val="ListLabel73"/>
+                <w:vanish/>
+              </w:rPr>
+              <w:instrText> PAGEREF _Toc27286551 \h </w:instrText>
+            </w:r>
+            <w:r>
+              <w:rPr>
+                <w:rStyle w:val="ListLabel73"/>
+                <w:vanish/>
+              </w:rPr>
+              <w:fldChar w:fldCharType="separate"/>
+            </w:r>
+            <w:r>
+              <w:rPr>
+                <w:rStyle w:val="ListLabel73"/>
+                <w:vanish/>
+              </w:rPr>
               <w:t>2</w:t>
             </w:r>
             <w:r>
               <w:rPr>
-                <w:webHidden/>
+                <w:rStyle w:val="ListLabel73"/>
+                <w:vanish/>
               </w:rPr>
               <w:fldChar w:fldCharType="end"/>
             </w:r>
@@ -711,15 +725,42 @@
             </w:r>
             <w:r>
               <w:rPr>
-                <w:rStyle w:val="IndexLink"/>
-                <w:vanish w:val="false"/>
-              </w:rPr>
-              <w:tab/>
+                <w:rStyle w:val="ListLabel73"/>
+                <w:vanish/>
+              </w:rPr>
+              <w:fldChar w:fldCharType="begin"/>
+            </w:r>
+            <w:r>
+              <w:rPr>
+                <w:webHidden/>
+              </w:rPr>
+              <w:fldChar w:fldCharType="end"/>
+            </w:r>
+            <w:r>
+              <w:rPr>
+                <w:rStyle w:val="ListLabel73"/>
+                <w:vanish/>
+              </w:rPr>
+              <w:instrText> PAGEREF _Toc27286552 \h </w:instrText>
+            </w:r>
+            <w:r>
+              <w:rPr>
+                <w:rStyle w:val="ListLabel73"/>
+                <w:vanish/>
+              </w:rPr>
+              <w:fldChar w:fldCharType="separate"/>
+            </w:r>
+            <w:r>
+              <w:rPr>
+                <w:rStyle w:val="ListLabel73"/>
+                <w:vanish/>
+              </w:rPr>
               <w:t>4</w:t>
             </w:r>
             <w:r>
               <w:rPr>
-                <w:webHidden/>
+                <w:rStyle w:val="ListLabel73"/>
+                <w:vanish/>
               </w:rPr>
               <w:fldChar w:fldCharType="end"/>
             </w:r>
@@ -768,15 +809,42 @@
             </w:r>
             <w:r>
               <w:rPr>
-                <w:rStyle w:val="IndexLink"/>
-                <w:vanish w:val="false"/>
-              </w:rPr>
-              <w:tab/>
-              <w:t>5</w:t>
+                <w:rStyle w:val="ListLabel73"/>
+                <w:vanish/>
+              </w:rPr>
+              <w:fldChar w:fldCharType="begin"/>
             </w:r>
             <w:r>
               <w:rPr>
                 <w:webHidden/>
+              </w:rPr>
+              <w:fldChar w:fldCharType="end"/>
+            </w:r>
+            <w:r>
+              <w:rPr>
+                <w:rStyle w:val="ListLabel73"/>
+                <w:vanish/>
+              </w:rPr>
+              <w:instrText> PAGEREF _Toc27286553 \h </w:instrText>
+            </w:r>
+            <w:r>
+              <w:rPr>
+                <w:rStyle w:val="ListLabel73"/>
+                <w:vanish/>
+              </w:rPr>
+              <w:fldChar w:fldCharType="separate"/>
+            </w:r>
+            <w:r>
+              <w:rPr>
+                <w:rStyle w:val="ListLabel73"/>
+                <w:vanish/>
+              </w:rPr>
+              <w:t>4</w:t>
+            </w:r>
+            <w:r>
+              <w:rPr>
+                <w:rStyle w:val="ListLabel73"/>
+                <w:vanish/>
               </w:rPr>
               <w:fldChar w:fldCharType="end"/>
             </w:r>
@@ -825,15 +893,42 @@
             </w:r>
             <w:r>
               <w:rPr>
-                <w:rStyle w:val="IndexLink"/>
-                <w:vanish w:val="false"/>
-              </w:rPr>
-              <w:tab/>
+                <w:rStyle w:val="ListLabel73"/>
+                <w:vanish/>
+              </w:rPr>
+              <w:fldChar w:fldCharType="begin"/>
+            </w:r>
+            <w:r>
+              <w:rPr>
+                <w:webHidden/>
+              </w:rPr>
+              <w:fldChar w:fldCharType="end"/>
+            </w:r>
+            <w:r>
+              <w:rPr>
+                <w:rStyle w:val="ListLabel73"/>
+                <w:vanish/>
+              </w:rPr>
+              <w:instrText> PAGEREF _Toc27286554 \h </w:instrText>
+            </w:r>
+            <w:r>
+              <w:rPr>
+                <w:rStyle w:val="ListLabel73"/>
+                <w:vanish/>
+              </w:rPr>
+              <w:fldChar w:fldCharType="separate"/>
+            </w:r>
+            <w:r>
+              <w:rPr>
+                <w:rStyle w:val="ListLabel73"/>
+                <w:vanish/>
+              </w:rPr>
               <w:t>6</w:t>
             </w:r>
             <w:r>
               <w:rPr>
-                <w:webHidden/>
+                <w:rStyle w:val="ListLabel73"/>
+                <w:vanish/>
               </w:rPr>
               <w:fldChar w:fldCharType="end"/>
             </w:r>
@@ -899,15 +994,42 @@
             </w:r>
             <w:r>
               <w:rPr>
-                <w:rStyle w:val="IndexLink"/>
-                <w:vanish w:val="false"/>
-              </w:rPr>
-              <w:tab/>
+                <w:rStyle w:val="ListLabel74"/>
+                <w:vanish/>
+              </w:rPr>
+              <w:fldChar w:fldCharType="begin"/>
+            </w:r>
+            <w:r>
+              <w:rPr>
+                <w:webHidden/>
+              </w:rPr>
+              <w:fldChar w:fldCharType="end"/>
+            </w:r>
+            <w:r>
+              <w:rPr>
+                <w:rStyle w:val="ListLabel74"/>
+                <w:vanish/>
+              </w:rPr>
+              <w:instrText> PAGEREF _Toc27286555 \h </w:instrText>
+            </w:r>
+            <w:r>
+              <w:rPr>
+                <w:rStyle w:val="ListLabel74"/>
+                <w:vanish/>
+              </w:rPr>
+              <w:fldChar w:fldCharType="separate"/>
+            </w:r>
+            <w:r>
+              <w:rPr>
+                <w:rStyle w:val="ListLabel74"/>
+                <w:vanish/>
+              </w:rPr>
               <w:t>6</w:t>
             </w:r>
             <w:r>
               <w:rPr>
-                <w:webHidden/>
+                <w:rStyle w:val="ListLabel74"/>
+                <w:vanish/>
               </w:rPr>
               <w:fldChar w:fldCharType="end"/>
             </w:r>
@@ -973,15 +1095,42 @@
             </w:r>
             <w:r>
               <w:rPr>
-                <w:rStyle w:val="IndexLink"/>
-                <w:vanish w:val="false"/>
-              </w:rPr>
-              <w:tab/>
+                <w:rStyle w:val="ListLabel74"/>
+                <w:vanish/>
+              </w:rPr>
+              <w:fldChar w:fldCharType="begin"/>
+            </w:r>
+            <w:r>
+              <w:rPr>
+                <w:webHidden/>
+              </w:rPr>
+              <w:fldChar w:fldCharType="end"/>
+            </w:r>
+            <w:r>
+              <w:rPr>
+                <w:rStyle w:val="ListLabel74"/>
+                <w:vanish/>
+              </w:rPr>
+              <w:instrText> PAGEREF _Toc27286556 \h </w:instrText>
+            </w:r>
+            <w:r>
+              <w:rPr>
+                <w:rStyle w:val="ListLabel74"/>
+                <w:vanish/>
+              </w:rPr>
+              <w:fldChar w:fldCharType="separate"/>
+            </w:r>
+            <w:r>
+              <w:rPr>
+                <w:rStyle w:val="ListLabel74"/>
+                <w:vanish/>
+              </w:rPr>
               <w:t>6</w:t>
             </w:r>
             <w:r>
               <w:rPr>
-                <w:webHidden/>
+                <w:rStyle w:val="ListLabel74"/>
+                <w:vanish/>
               </w:rPr>
               <w:fldChar w:fldCharType="end"/>
             </w:r>
@@ -1047,15 +1196,42 @@
             </w:r>
             <w:r>
               <w:rPr>
-                <w:rStyle w:val="IndexLink"/>
-                <w:vanish w:val="false"/>
-              </w:rPr>
-              <w:tab/>
+                <w:rStyle w:val="ListLabel74"/>
+                <w:vanish/>
+              </w:rPr>
+              <w:fldChar w:fldCharType="begin"/>
+            </w:r>
+            <w:r>
+              <w:rPr>
+                <w:webHidden/>
+              </w:rPr>
+              <w:fldChar w:fldCharType="end"/>
+            </w:r>
+            <w:r>
+              <w:rPr>
+                <w:rStyle w:val="ListLabel74"/>
+                <w:vanish/>
+              </w:rPr>
+              <w:instrText> PAGEREF _Toc27286557 \h </w:instrText>
+            </w:r>
+            <w:r>
+              <w:rPr>
+                <w:rStyle w:val="ListLabel74"/>
+                <w:vanish/>
+              </w:rPr>
+              <w:fldChar w:fldCharType="separate"/>
+            </w:r>
+            <w:r>
+              <w:rPr>
+                <w:rStyle w:val="ListLabel74"/>
+                <w:vanish/>
+              </w:rPr>
               <w:t>8</w:t>
             </w:r>
             <w:r>
               <w:rPr>
-                <w:webHidden/>
+                <w:rStyle w:val="ListLabel74"/>
+                <w:vanish/>
               </w:rPr>
               <w:fldChar w:fldCharType="end"/>
             </w:r>
@@ -1104,15 +1280,42 @@
             </w:r>
             <w:r>
               <w:rPr>
-                <w:rStyle w:val="IndexLink"/>
-                <w:vanish w:val="false"/>
-              </w:rPr>
-              <w:tab/>
+                <w:rStyle w:val="ListLabel73"/>
+                <w:vanish/>
+              </w:rPr>
+              <w:fldChar w:fldCharType="begin"/>
+            </w:r>
+            <w:r>
+              <w:rPr>
+                <w:webHidden/>
+              </w:rPr>
+              <w:fldChar w:fldCharType="end"/>
+            </w:r>
+            <w:r>
+              <w:rPr>
+                <w:rStyle w:val="ListLabel73"/>
+                <w:vanish/>
+              </w:rPr>
+              <w:instrText> PAGEREF _Toc27286558 \h </w:instrText>
+            </w:r>
+            <w:r>
+              <w:rPr>
+                <w:rStyle w:val="ListLabel73"/>
+                <w:vanish/>
+              </w:rPr>
+              <w:fldChar w:fldCharType="separate"/>
+            </w:r>
+            <w:r>
+              <w:rPr>
+                <w:rStyle w:val="ListLabel73"/>
+                <w:vanish/>
+              </w:rPr>
               <w:t>8</w:t>
             </w:r>
             <w:r>
               <w:rPr>
-                <w:webHidden/>
+                <w:rStyle w:val="ListLabel73"/>
+                <w:vanish/>
               </w:rPr>
               <w:fldChar w:fldCharType="end"/>
             </w:r>
@@ -1178,15 +1381,42 @@
             </w:r>
             <w:r>
               <w:rPr>
-                <w:rStyle w:val="IndexLink"/>
-                <w:vanish w:val="false"/>
-              </w:rPr>
-              <w:tab/>
+                <w:rStyle w:val="ListLabel74"/>
+                <w:vanish/>
+              </w:rPr>
+              <w:fldChar w:fldCharType="begin"/>
+            </w:r>
+            <w:r>
+              <w:rPr>
+                <w:webHidden/>
+              </w:rPr>
+              <w:fldChar w:fldCharType="end"/>
+            </w:r>
+            <w:r>
+              <w:rPr>
+                <w:rStyle w:val="ListLabel74"/>
+                <w:vanish/>
+              </w:rPr>
+              <w:instrText> PAGEREF _Toc27286559 \h </w:instrText>
+            </w:r>
+            <w:r>
+              <w:rPr>
+                <w:rStyle w:val="ListLabel74"/>
+                <w:vanish/>
+              </w:rPr>
+              <w:fldChar w:fldCharType="separate"/>
+            </w:r>
+            <w:r>
+              <w:rPr>
+                <w:rStyle w:val="ListLabel74"/>
+                <w:vanish/>
+              </w:rPr>
               <w:t>8</w:t>
             </w:r>
             <w:r>
               <w:rPr>
-                <w:webHidden/>
+                <w:rStyle w:val="ListLabel74"/>
+                <w:vanish/>
               </w:rPr>
               <w:fldChar w:fldCharType="end"/>
             </w:r>
@@ -1252,15 +1482,42 @@
             </w:r>
             <w:r>
               <w:rPr>
-                <w:rStyle w:val="IndexLink"/>
-                <w:vanish w:val="false"/>
-              </w:rPr>
-              <w:tab/>
+                <w:rStyle w:val="ListLabel74"/>
+                <w:vanish/>
+              </w:rPr>
+              <w:fldChar w:fldCharType="begin"/>
+            </w:r>
+            <w:r>
+              <w:rPr>
+                <w:webHidden/>
+              </w:rPr>
+              <w:fldChar w:fldCharType="end"/>
+            </w:r>
+            <w:r>
+              <w:rPr>
+                <w:rStyle w:val="ListLabel74"/>
+                <w:vanish/>
+              </w:rPr>
+              <w:instrText> PAGEREF _Toc27286560 \h </w:instrText>
+            </w:r>
+            <w:r>
+              <w:rPr>
+                <w:rStyle w:val="ListLabel74"/>
+                <w:vanish/>
+              </w:rPr>
+              <w:fldChar w:fldCharType="separate"/>
+            </w:r>
+            <w:r>
+              <w:rPr>
+                <w:rStyle w:val="ListLabel74"/>
+                <w:vanish/>
+              </w:rPr>
               <w:t>8</w:t>
             </w:r>
             <w:r>
               <w:rPr>
-                <w:webHidden/>
+                <w:rStyle w:val="ListLabel74"/>
+                <w:vanish/>
               </w:rPr>
               <w:fldChar w:fldCharType="end"/>
             </w:r>
@@ -1326,15 +1583,42 @@
             </w:r>
             <w:r>
               <w:rPr>
-                <w:rStyle w:val="IndexLink"/>
-                <w:vanish w:val="false"/>
-              </w:rPr>
-              <w:tab/>
+                <w:rStyle w:val="ListLabel74"/>
+                <w:vanish/>
+              </w:rPr>
+              <w:fldChar w:fldCharType="begin"/>
+            </w:r>
+            <w:r>
+              <w:rPr>
+                <w:webHidden/>
+              </w:rPr>
+              <w:fldChar w:fldCharType="end"/>
+            </w:r>
+            <w:r>
+              <w:rPr>
+                <w:rStyle w:val="ListLabel74"/>
+                <w:vanish/>
+              </w:rPr>
+              <w:instrText> PAGEREF _Toc27286561 \h </w:instrText>
+            </w:r>
+            <w:r>
+              <w:rPr>
+                <w:rStyle w:val="ListLabel74"/>
+                <w:vanish/>
+              </w:rPr>
+              <w:fldChar w:fldCharType="separate"/>
+            </w:r>
+            <w:r>
+              <w:rPr>
+                <w:rStyle w:val="ListLabel74"/>
+                <w:vanish/>
+              </w:rPr>
               <w:t>8</w:t>
             </w:r>
             <w:r>
               <w:rPr>
-                <w:webHidden/>
+                <w:rStyle w:val="ListLabel74"/>
+                <w:vanish/>
               </w:rPr>
               <w:fldChar w:fldCharType="end"/>
             </w:r>
@@ -1400,15 +1684,42 @@
             </w:r>
             <w:r>
               <w:rPr>
-                <w:rStyle w:val="IndexLink"/>
-                <w:vanish w:val="false"/>
-              </w:rPr>
-              <w:tab/>
+                <w:rStyle w:val="ListLabel74"/>
+                <w:vanish/>
+              </w:rPr>
+              <w:fldChar w:fldCharType="begin"/>
+            </w:r>
+            <w:r>
+              <w:rPr>
+                <w:webHidden/>
+              </w:rPr>
+              <w:fldChar w:fldCharType="end"/>
+            </w:r>
+            <w:r>
+              <w:rPr>
+                <w:rStyle w:val="ListLabel74"/>
+                <w:vanish/>
+              </w:rPr>
+              <w:instrText> PAGEREF _Toc27286562 \h </w:instrText>
+            </w:r>
+            <w:r>
+              <w:rPr>
+                <w:rStyle w:val="ListLabel74"/>
+                <w:vanish/>
+              </w:rPr>
+              <w:fldChar w:fldCharType="separate"/>
+            </w:r>
+            <w:r>
+              <w:rPr>
+                <w:rStyle w:val="ListLabel74"/>
+                <w:vanish/>
+              </w:rPr>
               <w:t>9</w:t>
             </w:r>
             <w:r>
               <w:rPr>
-                <w:webHidden/>
+                <w:rStyle w:val="ListLabel74"/>
+                <w:vanish/>
               </w:rPr>
               <w:fldChar w:fldCharType="end"/>
             </w:r>
@@ -1457,15 +1768,42 @@
             </w:r>
             <w:r>
               <w:rPr>
-                <w:rStyle w:val="IndexLink"/>
-                <w:vanish w:val="false"/>
-              </w:rPr>
-              <w:tab/>
+                <w:rStyle w:val="ListLabel73"/>
+                <w:vanish/>
+              </w:rPr>
+              <w:fldChar w:fldCharType="begin"/>
+            </w:r>
+            <w:r>
+              <w:rPr>
+                <w:webHidden/>
+              </w:rPr>
+              <w:fldChar w:fldCharType="end"/>
+            </w:r>
+            <w:r>
+              <w:rPr>
+                <w:rStyle w:val="ListLabel73"/>
+                <w:vanish/>
+              </w:rPr>
+              <w:instrText> PAGEREF _Toc27286563 \h </w:instrText>
+            </w:r>
+            <w:r>
+              <w:rPr>
+                <w:rStyle w:val="ListLabel73"/>
+                <w:vanish/>
+              </w:rPr>
+              <w:fldChar w:fldCharType="separate"/>
+            </w:r>
+            <w:r>
+              <w:rPr>
+                <w:rStyle w:val="ListLabel73"/>
+                <w:vanish/>
+              </w:rPr>
               <w:t>10</w:t>
             </w:r>
             <w:r>
               <w:rPr>
-                <w:webHidden/>
+                <w:rStyle w:val="ListLabel73"/>
+                <w:vanish/>
               </w:rPr>
               <w:fldChar w:fldCharType="end"/>
             </w:r>
@@ -1531,15 +1869,42 @@
             </w:r>
             <w:r>
               <w:rPr>
-                <w:rStyle w:val="IndexLink"/>
-                <w:vanish w:val="false"/>
-              </w:rPr>
-              <w:tab/>
+                <w:rStyle w:val="ListLabel74"/>
+                <w:vanish/>
+              </w:rPr>
+              <w:fldChar w:fldCharType="begin"/>
+            </w:r>
+            <w:r>
+              <w:rPr>
+                <w:webHidden/>
+              </w:rPr>
+              <w:fldChar w:fldCharType="end"/>
+            </w:r>
+            <w:r>
+              <w:rPr>
+                <w:rStyle w:val="ListLabel74"/>
+                <w:vanish/>
+              </w:rPr>
+              <w:instrText> PAGEREF _Toc27286564 \h </w:instrText>
+            </w:r>
+            <w:r>
+              <w:rPr>
+                <w:rStyle w:val="ListLabel74"/>
+                <w:vanish/>
+              </w:rPr>
+              <w:fldChar w:fldCharType="separate"/>
+            </w:r>
+            <w:r>
+              <w:rPr>
+                <w:rStyle w:val="ListLabel74"/>
+                <w:vanish/>
+              </w:rPr>
               <w:t>10</w:t>
             </w:r>
             <w:r>
               <w:rPr>
-                <w:webHidden/>
+                <w:rStyle w:val="ListLabel74"/>
+                <w:vanish/>
               </w:rPr>
               <w:fldChar w:fldCharType="end"/>
             </w:r>
@@ -1605,15 +1970,42 @@
             </w:r>
             <w:r>
               <w:rPr>
-                <w:rStyle w:val="IndexLink"/>
-                <w:vanish w:val="false"/>
-              </w:rPr>
-              <w:tab/>
+                <w:rStyle w:val="ListLabel74"/>
+                <w:vanish/>
+              </w:rPr>
+              <w:fldChar w:fldCharType="begin"/>
+            </w:r>
+            <w:r>
+              <w:rPr>
+                <w:webHidden/>
+              </w:rPr>
+              <w:fldChar w:fldCharType="end"/>
+            </w:r>
+            <w:r>
+              <w:rPr>
+                <w:rStyle w:val="ListLabel74"/>
+                <w:vanish/>
+              </w:rPr>
+              <w:instrText> PAGEREF _Toc27286565 \h </w:instrText>
+            </w:r>
+            <w:r>
+              <w:rPr>
+                <w:rStyle w:val="ListLabel74"/>
+                <w:vanish/>
+              </w:rPr>
+              <w:fldChar w:fldCharType="separate"/>
+            </w:r>
+            <w:r>
+              <w:rPr>
+                <w:rStyle w:val="ListLabel74"/>
+                <w:vanish/>
+              </w:rPr>
               <w:t>10</w:t>
             </w:r>
             <w:r>
               <w:rPr>
-                <w:webHidden/>
+                <w:rStyle w:val="ListLabel74"/>
+                <w:vanish/>
               </w:rPr>
               <w:fldChar w:fldCharType="end"/>
             </w:r>
@@ -1679,15 +2071,42 @@
             </w:r>
             <w:r>
               <w:rPr>
-                <w:rStyle w:val="IndexLink"/>
-                <w:vanish w:val="false"/>
-              </w:rPr>
-              <w:tab/>
+                <w:rStyle w:val="ListLabel74"/>
+                <w:vanish/>
+              </w:rPr>
+              <w:fldChar w:fldCharType="begin"/>
+            </w:r>
+            <w:r>
+              <w:rPr>
+                <w:webHidden/>
+              </w:rPr>
+              <w:fldChar w:fldCharType="end"/>
+            </w:r>
+            <w:r>
+              <w:rPr>
+                <w:rStyle w:val="ListLabel74"/>
+                <w:vanish/>
+              </w:rPr>
+              <w:instrText> PAGEREF _Toc27286566 \h </w:instrText>
+            </w:r>
+            <w:r>
+              <w:rPr>
+                <w:rStyle w:val="ListLabel74"/>
+                <w:vanish/>
+              </w:rPr>
+              <w:fldChar w:fldCharType="separate"/>
+            </w:r>
+            <w:r>
+              <w:rPr>
+                <w:rStyle w:val="ListLabel74"/>
+                <w:vanish/>
+              </w:rPr>
               <w:t>10</w:t>
             </w:r>
             <w:r>
               <w:rPr>
-                <w:webHidden/>
+                <w:rStyle w:val="ListLabel74"/>
+                <w:vanish/>
               </w:rPr>
               <w:fldChar w:fldCharType="end"/>
             </w:r>
@@ -1735,15 +2154,42 @@
             </w:r>
             <w:r>
               <w:rPr>
-                <w:rStyle w:val="IndexLink"/>
-                <w:vanish w:val="false"/>
-              </w:rPr>
-              <w:tab/>
-              <w:t>12</w:t>
+                <w:rStyle w:val="ListLabel74"/>
+                <w:vanish/>
+              </w:rPr>
+              <w:fldChar w:fldCharType="begin"/>
             </w:r>
             <w:r>
               <w:rPr>
                 <w:webHidden/>
+              </w:rPr>
+              <w:fldChar w:fldCharType="end"/>
+            </w:r>
+            <w:r>
+              <w:rPr>
+                <w:rStyle w:val="ListLabel74"/>
+                <w:vanish/>
+              </w:rPr>
+              <w:instrText> PAGEREF _Toc27286567 \h </w:instrText>
+            </w:r>
+            <w:r>
+              <w:rPr>
+                <w:rStyle w:val="ListLabel74"/>
+                <w:vanish/>
+              </w:rPr>
+              <w:fldChar w:fldCharType="separate"/>
+            </w:r>
+            <w:r>
+              <w:rPr>
+                <w:rStyle w:val="ListLabel74"/>
+                <w:vanish/>
+              </w:rPr>
+              <w:t>11</w:t>
+            </w:r>
+            <w:r>
+              <w:rPr>
+                <w:rStyle w:val="ListLabel74"/>
+                <w:vanish/>
               </w:rPr>
               <w:fldChar w:fldCharType="end"/>
             </w:r>
@@ -1809,15 +2255,42 @@
             </w:r>
             <w:r>
               <w:rPr>
-                <w:rStyle w:val="IndexLink"/>
-                <w:vanish w:val="false"/>
-              </w:rPr>
-              <w:tab/>
+                <w:rStyle w:val="ListLabel74"/>
+                <w:vanish/>
+              </w:rPr>
+              <w:fldChar w:fldCharType="begin"/>
+            </w:r>
+            <w:r>
+              <w:rPr>
+                <w:webHidden/>
+              </w:rPr>
+              <w:fldChar w:fldCharType="end"/>
+            </w:r>
+            <w:r>
+              <w:rPr>
+                <w:rStyle w:val="ListLabel74"/>
+                <w:vanish/>
+              </w:rPr>
+              <w:instrText> PAGEREF _Toc27286568 \h </w:instrText>
+            </w:r>
+            <w:r>
+              <w:rPr>
+                <w:rStyle w:val="ListLabel74"/>
+                <w:vanish/>
+              </w:rPr>
+              <w:fldChar w:fldCharType="separate"/>
+            </w:r>
+            <w:r>
+              <w:rPr>
+                <w:rStyle w:val="ListLabel74"/>
+                <w:vanish/>
+              </w:rPr>
               <w:t>12</w:t>
             </w:r>
             <w:r>
               <w:rPr>
-                <w:webHidden/>
+                <w:rStyle w:val="ListLabel74"/>
+                <w:vanish/>
               </w:rPr>
               <w:fldChar w:fldCharType="end"/>
             </w:r>
@@ -1883,15 +2356,42 @@
             </w:r>
             <w:r>
               <w:rPr>
-                <w:rStyle w:val="IndexLink"/>
-                <w:vanish w:val="false"/>
-              </w:rPr>
-              <w:tab/>
-              <w:t>12</w:t>
+                <w:rStyle w:val="ListLabel74"/>
+                <w:vanish/>
+              </w:rPr>
+              <w:fldChar w:fldCharType="begin"/>
             </w:r>
             <w:r>
               <w:rPr>
                 <w:webHidden/>
+              </w:rPr>
+              <w:fldChar w:fldCharType="end"/>
+            </w:r>
+            <w:r>
+              <w:rPr>
+                <w:rStyle w:val="ListLabel74"/>
+                <w:vanish/>
+              </w:rPr>
+              <w:instrText> PAGEREF _Toc27286569 \h </w:instrText>
+            </w:r>
+            <w:r>
+              <w:rPr>
+                <w:rStyle w:val="ListLabel74"/>
+                <w:vanish/>
+              </w:rPr>
+              <w:fldChar w:fldCharType="separate"/>
+            </w:r>
+            <w:r>
+              <w:rPr>
+                <w:rStyle w:val="ListLabel74"/>
+                <w:vanish/>
+              </w:rPr>
+              <w:t>13</w:t>
+            </w:r>
+            <w:r>
+              <w:rPr>
+                <w:rStyle w:val="ListLabel74"/>
+                <w:vanish/>
               </w:rPr>
               <w:fldChar w:fldCharType="end"/>
             </w:r>
@@ -1957,15 +2457,42 @@
             </w:r>
             <w:r>
               <w:rPr>
-                <w:rStyle w:val="IndexLink"/>
-                <w:vanish w:val="false"/>
-              </w:rPr>
-              <w:tab/>
-              <w:t>12</w:t>
+                <w:rStyle w:val="ListLabel74"/>
+                <w:vanish/>
+              </w:rPr>
+              <w:fldChar w:fldCharType="begin"/>
             </w:r>
             <w:r>
               <w:rPr>
                 <w:webHidden/>
+              </w:rPr>
+              <w:fldChar w:fldCharType="end"/>
+            </w:r>
+            <w:r>
+              <w:rPr>
+                <w:rStyle w:val="ListLabel74"/>
+                <w:vanish/>
+              </w:rPr>
+              <w:instrText> PAGEREF _Toc27286570 \h </w:instrText>
+            </w:r>
+            <w:r>
+              <w:rPr>
+                <w:rStyle w:val="ListLabel74"/>
+                <w:vanish/>
+              </w:rPr>
+              <w:fldChar w:fldCharType="separate"/>
+            </w:r>
+            <w:r>
+              <w:rPr>
+                <w:rStyle w:val="ListLabel74"/>
+                <w:vanish/>
+              </w:rPr>
+              <w:t>13</w:t>
+            </w:r>
+            <w:r>
+              <w:rPr>
+                <w:rStyle w:val="ListLabel74"/>
+                <w:vanish/>
               </w:rPr>
               <w:fldChar w:fldCharType="end"/>
             </w:r>
@@ -2014,15 +2541,42 @@
             </w:r>
             <w:r>
               <w:rPr>
-                <w:rStyle w:val="IndexLink"/>
-                <w:vanish w:val="false"/>
-              </w:rPr>
-              <w:tab/>
-              <w:t>12</w:t>
+                <w:rStyle w:val="ListLabel73"/>
+                <w:vanish/>
+              </w:rPr>
+              <w:fldChar w:fldCharType="begin"/>
             </w:r>
             <w:r>
               <w:rPr>
                 <w:webHidden/>
+              </w:rPr>
+              <w:fldChar w:fldCharType="end"/>
+            </w:r>
+            <w:r>
+              <w:rPr>
+                <w:rStyle w:val="ListLabel73"/>
+                <w:vanish/>
+              </w:rPr>
+              <w:instrText> PAGEREF _Toc27286571 \h </w:instrText>
+            </w:r>
+            <w:r>
+              <w:rPr>
+                <w:rStyle w:val="ListLabel73"/>
+                <w:vanish/>
+              </w:rPr>
+              <w:fldChar w:fldCharType="separate"/>
+            </w:r>
+            <w:r>
+              <w:rPr>
+                <w:rStyle w:val="ListLabel73"/>
+                <w:vanish/>
+              </w:rPr>
+              <w:t>13</w:t>
+            </w:r>
+            <w:r>
+              <w:rPr>
+                <w:rStyle w:val="ListLabel73"/>
+                <w:vanish/>
               </w:rPr>
               <w:fldChar w:fldCharType="end"/>
             </w:r>
@@ -2088,15 +2642,42 @@
             </w:r>
             <w:r>
               <w:rPr>
-                <w:rStyle w:val="IndexLink"/>
-                <w:vanish w:val="false"/>
-              </w:rPr>
-              <w:tab/>
-              <w:t>12</w:t>
+                <w:rStyle w:val="ListLabel74"/>
+                <w:vanish/>
+              </w:rPr>
+              <w:fldChar w:fldCharType="begin"/>
             </w:r>
             <w:r>
               <w:rPr>
                 <w:webHidden/>
+              </w:rPr>
+              <w:fldChar w:fldCharType="end"/>
+            </w:r>
+            <w:r>
+              <w:rPr>
+                <w:rStyle w:val="ListLabel74"/>
+                <w:vanish/>
+              </w:rPr>
+              <w:instrText> PAGEREF _Toc27286572 \h </w:instrText>
+            </w:r>
+            <w:r>
+              <w:rPr>
+                <w:rStyle w:val="ListLabel74"/>
+                <w:vanish/>
+              </w:rPr>
+              <w:fldChar w:fldCharType="separate"/>
+            </w:r>
+            <w:r>
+              <w:rPr>
+                <w:rStyle w:val="ListLabel74"/>
+                <w:vanish/>
+              </w:rPr>
+              <w:t>13</w:t>
+            </w:r>
+            <w:r>
+              <w:rPr>
+                <w:rStyle w:val="ListLabel74"/>
+                <w:vanish/>
               </w:rPr>
               <w:fldChar w:fldCharType="end"/>
             </w:r>
@@ -2162,15 +2743,42 @@
             </w:r>
             <w:r>
               <w:rPr>
-                <w:rStyle w:val="IndexLink"/>
-                <w:vanish w:val="false"/>
-              </w:rPr>
-              <w:tab/>
-              <w:t>12</w:t>
+                <w:rStyle w:val="ListLabel74"/>
+                <w:vanish/>
+              </w:rPr>
+              <w:fldChar w:fldCharType="begin"/>
             </w:r>
             <w:r>
               <w:rPr>
                 <w:webHidden/>
+              </w:rPr>
+              <w:fldChar w:fldCharType="end"/>
+            </w:r>
+            <w:r>
+              <w:rPr>
+                <w:rStyle w:val="ListLabel74"/>
+                <w:vanish/>
+              </w:rPr>
+              <w:instrText> PAGEREF _Toc27286573 \h </w:instrText>
+            </w:r>
+            <w:r>
+              <w:rPr>
+                <w:rStyle w:val="ListLabel74"/>
+                <w:vanish/>
+              </w:rPr>
+              <w:fldChar w:fldCharType="separate"/>
+            </w:r>
+            <w:r>
+              <w:rPr>
+                <w:rStyle w:val="ListLabel74"/>
+                <w:vanish/>
+              </w:rPr>
+              <w:t>14</w:t>
+            </w:r>
+            <w:r>
+              <w:rPr>
+                <w:rStyle w:val="ListLabel74"/>
+                <w:vanish/>
               </w:rPr>
               <w:fldChar w:fldCharType="end"/>
             </w:r>
@@ -2236,15 +2844,42 @@
             </w:r>
             <w:r>
               <w:rPr>
-                <w:rStyle w:val="IndexLink"/>
-                <w:vanish w:val="false"/>
-              </w:rPr>
-              <w:tab/>
-              <w:t>12</w:t>
+                <w:rStyle w:val="ListLabel74"/>
+                <w:vanish/>
+              </w:rPr>
+              <w:fldChar w:fldCharType="begin"/>
             </w:r>
             <w:r>
               <w:rPr>
                 <w:webHidden/>
+              </w:rPr>
+              <w:fldChar w:fldCharType="end"/>
+            </w:r>
+            <w:r>
+              <w:rPr>
+                <w:rStyle w:val="ListLabel74"/>
+                <w:vanish/>
+              </w:rPr>
+              <w:instrText> PAGEREF _Toc27286574 \h </w:instrText>
+            </w:r>
+            <w:r>
+              <w:rPr>
+                <w:rStyle w:val="ListLabel74"/>
+                <w:vanish/>
+              </w:rPr>
+              <w:fldChar w:fldCharType="separate"/>
+            </w:r>
+            <w:r>
+              <w:rPr>
+                <w:rStyle w:val="ListLabel74"/>
+                <w:vanish/>
+              </w:rPr>
+              <w:t>14</w:t>
+            </w:r>
+            <w:r>
+              <w:rPr>
+                <w:rStyle w:val="ListLabel74"/>
+                <w:vanish/>
               </w:rPr>
               <w:fldChar w:fldCharType="end"/>
             </w:r>
@@ -2293,15 +2928,42 @@
             </w:r>
             <w:r>
               <w:rPr>
-                <w:rStyle w:val="IndexLink"/>
-                <w:vanish w:val="false"/>
-              </w:rPr>
-              <w:tab/>
-              <w:t>12</w:t>
+                <w:rStyle w:val="ListLabel73"/>
+                <w:vanish/>
+              </w:rPr>
+              <w:fldChar w:fldCharType="begin"/>
             </w:r>
             <w:r>
               <w:rPr>
                 <w:webHidden/>
+              </w:rPr>
+              <w:fldChar w:fldCharType="end"/>
+            </w:r>
+            <w:r>
+              <w:rPr>
+                <w:rStyle w:val="ListLabel73"/>
+                <w:vanish/>
+              </w:rPr>
+              <w:instrText> PAGEREF _Toc27286575 \h </w:instrText>
+            </w:r>
+            <w:r>
+              <w:rPr>
+                <w:rStyle w:val="ListLabel73"/>
+                <w:vanish/>
+              </w:rPr>
+              <w:fldChar w:fldCharType="separate"/>
+            </w:r>
+            <w:r>
+              <w:rPr>
+                <w:rStyle w:val="ListLabel73"/>
+                <w:vanish/>
+              </w:rPr>
+              <w:t>14</w:t>
+            </w:r>
+            <w:r>
+              <w:rPr>
+                <w:rStyle w:val="ListLabel73"/>
+                <w:vanish/>
               </w:rPr>
               <w:fldChar w:fldCharType="end"/>
             </w:r>
@@ -2350,15 +3012,42 @@
             </w:r>
             <w:r>
               <w:rPr>
-                <w:rStyle w:val="IndexLink"/>
-                <w:vanish w:val="false"/>
-              </w:rPr>
-              <w:tab/>
-              <w:t>12</w:t>
+                <w:rStyle w:val="ListLabel73"/>
+                <w:vanish/>
+              </w:rPr>
+              <w:fldChar w:fldCharType="begin"/>
             </w:r>
             <w:r>
               <w:rPr>
                 <w:webHidden/>
+              </w:rPr>
+              <w:fldChar w:fldCharType="end"/>
+            </w:r>
+            <w:r>
+              <w:rPr>
+                <w:rStyle w:val="ListLabel73"/>
+                <w:vanish/>
+              </w:rPr>
+              <w:instrText> PAGEREF _Toc27286576 \h </w:instrText>
+            </w:r>
+            <w:r>
+              <w:rPr>
+                <w:rStyle w:val="ListLabel73"/>
+                <w:vanish/>
+              </w:rPr>
+              <w:fldChar w:fldCharType="separate"/>
+            </w:r>
+            <w:r>
+              <w:rPr>
+                <w:rStyle w:val="ListLabel73"/>
+                <w:vanish/>
+              </w:rPr>
+              <w:t>14</w:t>
+            </w:r>
+            <w:r>
+              <w:rPr>
+                <w:rStyle w:val="ListLabel73"/>
+                <w:vanish/>
               </w:rPr>
               <w:fldChar w:fldCharType="end"/>
             </w:r>
@@ -2407,15 +3096,42 @@
             </w:r>
             <w:r>
               <w:rPr>
-                <w:rStyle w:val="IndexLink"/>
-                <w:vanish w:val="false"/>
-              </w:rPr>
-              <w:tab/>
-              <w:t>12</w:t>
+                <w:rStyle w:val="ListLabel73"/>
+                <w:vanish/>
+              </w:rPr>
+              <w:fldChar w:fldCharType="begin"/>
             </w:r>
             <w:r>
               <w:rPr>
                 <w:webHidden/>
+              </w:rPr>
+              <w:fldChar w:fldCharType="end"/>
+            </w:r>
+            <w:r>
+              <w:rPr>
+                <w:rStyle w:val="ListLabel73"/>
+                <w:vanish/>
+              </w:rPr>
+              <w:instrText> PAGEREF _Toc27286577 \h </w:instrText>
+            </w:r>
+            <w:r>
+              <w:rPr>
+                <w:rStyle w:val="ListLabel73"/>
+                <w:vanish/>
+              </w:rPr>
+              <w:fldChar w:fldCharType="separate"/>
+            </w:r>
+            <w:r>
+              <w:rPr>
+                <w:rStyle w:val="ListLabel73"/>
+                <w:vanish/>
+              </w:rPr>
+              <w:t>14</w:t>
+            </w:r>
+            <w:r>
+              <w:rPr>
+                <w:rStyle w:val="ListLabel73"/>
+                <w:vanish/>
               </w:rPr>
               <w:fldChar w:fldCharType="end"/>
             </w:r>
@@ -4094,10 +4810,10 @@
           <w:rFonts w:cs="Times New Roman"/>
         </w:rPr>
       </w:pPr>
-      <w:bookmarkStart w:id="4" w:name="_Toc27286554"/>
-      <w:bookmarkStart w:id="5" w:name="_Toc26830439"/>
-      <w:bookmarkStart w:id="6" w:name="_Toc26830263"/>
-      <w:bookmarkStart w:id="7" w:name="_Toc503165457"/>
+      <w:bookmarkStart w:id="4" w:name="_Toc503165457"/>
+      <w:bookmarkStart w:id="5" w:name="_Toc26830263"/>
+      <w:bookmarkStart w:id="6" w:name="_Toc26830439"/>
+      <w:bookmarkStart w:id="7" w:name="_Toc27286554"/>
       <w:r>
         <w:rPr>
           <w:rFonts w:cs="Times New Roman"/>
@@ -4257,7 +4973,7 @@
       <w:r>
         <w:rPr/>
         <w:drawing>
-          <wp:inline distT="0" distB="8890" distL="0" distR="3810">
+          <wp:inline distT="0" distB="0" distL="0" distR="0">
             <wp:extent cx="5939790" cy="6182360"/>
             <wp:effectExtent l="0" t="0" r="0" b="0"/>
             <wp:docPr id="3" name="Picture 1" descr=""/>
@@ -4754,8 +5470,8 @@
       </w:tblPr>
       <w:tblGrid>
         <w:gridCol w:w="1128"/>
-        <w:gridCol w:w="1701"/>
-        <w:gridCol w:w="1844"/>
+        <w:gridCol w:w="1700"/>
+        <w:gridCol w:w="1845"/>
       </w:tblGrid>
       <w:tr>
         <w:trPr/>
@@ -4777,7 +5493,7 @@
         </w:tc>
         <w:tc>
           <w:tcPr>
-            <w:tcW w:w="1701" w:type="dxa"/>
+            <w:tcW w:w="1700" w:type="dxa"/>
             <w:tcBorders/>
             <w:shd w:fill="auto" w:val="clear"/>
           </w:tcPr>
@@ -4799,7 +5515,7 @@
         </w:tc>
         <w:tc>
           <w:tcPr>
-            <w:tcW w:w="1844" w:type="dxa"/>
+            <w:tcW w:w="1845" w:type="dxa"/>
             <w:tcBorders/>
             <w:shd w:fill="auto" w:val="clear"/>
           </w:tcPr>
@@ -4841,7 +5557,7 @@
         </w:tc>
         <w:tc>
           <w:tcPr>
-            <w:tcW w:w="1701" w:type="dxa"/>
+            <w:tcW w:w="1700" w:type="dxa"/>
             <w:tcBorders/>
             <w:shd w:fill="auto" w:val="clear"/>
           </w:tcPr>
@@ -4858,7 +5574,7 @@
         </w:tc>
         <w:tc>
           <w:tcPr>
-            <w:tcW w:w="1844" w:type="dxa"/>
+            <w:tcW w:w="1845" w:type="dxa"/>
             <w:tcBorders/>
             <w:shd w:fill="auto" w:val="clear"/>
           </w:tcPr>
@@ -4895,7 +5611,7 @@
         </w:tc>
         <w:tc>
           <w:tcPr>
-            <w:tcW w:w="1701" w:type="dxa"/>
+            <w:tcW w:w="1700" w:type="dxa"/>
             <w:tcBorders/>
             <w:shd w:fill="auto" w:val="clear"/>
           </w:tcPr>
@@ -4912,7 +5628,7 @@
         </w:tc>
         <w:tc>
           <w:tcPr>
-            <w:tcW w:w="1844" w:type="dxa"/>
+            <w:tcW w:w="1845" w:type="dxa"/>
             <w:tcBorders/>
             <w:shd w:fill="auto" w:val="clear"/>
           </w:tcPr>
@@ -4949,7 +5665,7 @@
         </w:tc>
         <w:tc>
           <w:tcPr>
-            <w:tcW w:w="1701" w:type="dxa"/>
+            <w:tcW w:w="1700" w:type="dxa"/>
             <w:tcBorders/>
             <w:shd w:fill="auto" w:val="clear"/>
           </w:tcPr>
@@ -4966,7 +5682,7 @@
         </w:tc>
         <w:tc>
           <w:tcPr>
-            <w:tcW w:w="1844" w:type="dxa"/>
+            <w:tcW w:w="1845" w:type="dxa"/>
             <w:tcBorders/>
             <w:shd w:fill="auto" w:val="clear"/>
           </w:tcPr>
@@ -5003,7 +5719,7 @@
         </w:tc>
         <w:tc>
           <w:tcPr>
-            <w:tcW w:w="1701" w:type="dxa"/>
+            <w:tcW w:w="1700" w:type="dxa"/>
             <w:tcBorders/>
             <w:shd w:fill="auto" w:val="clear"/>
           </w:tcPr>
@@ -5020,7 +5736,7 @@
         </w:tc>
         <w:tc>
           <w:tcPr>
-            <w:tcW w:w="1844" w:type="dxa"/>
+            <w:tcW w:w="1845" w:type="dxa"/>
             <w:tcBorders/>
             <w:shd w:fill="auto" w:val="clear"/>
           </w:tcPr>
@@ -5057,7 +5773,7 @@
         </w:tc>
         <w:tc>
           <w:tcPr>
-            <w:tcW w:w="1701" w:type="dxa"/>
+            <w:tcW w:w="1700" w:type="dxa"/>
             <w:tcBorders/>
             <w:shd w:fill="auto" w:val="clear"/>
           </w:tcPr>
@@ -5074,7 +5790,7 @@
         </w:tc>
         <w:tc>
           <w:tcPr>
-            <w:tcW w:w="1844" w:type="dxa"/>
+            <w:tcW w:w="1845" w:type="dxa"/>
             <w:tcBorders/>
             <w:shd w:fill="auto" w:val="clear"/>
           </w:tcPr>
@@ -5111,7 +5827,7 @@
         </w:tc>
         <w:tc>
           <w:tcPr>
-            <w:tcW w:w="1701" w:type="dxa"/>
+            <w:tcW w:w="1700" w:type="dxa"/>
             <w:tcBorders/>
             <w:shd w:fill="auto" w:val="clear"/>
           </w:tcPr>
@@ -5128,7 +5844,7 @@
         </w:tc>
         <w:tc>
           <w:tcPr>
-            <w:tcW w:w="1844" w:type="dxa"/>
+            <w:tcW w:w="1845" w:type="dxa"/>
             <w:tcBorders/>
             <w:shd w:fill="auto" w:val="clear"/>
           </w:tcPr>
@@ -5165,7 +5881,7 @@
         </w:tc>
         <w:tc>
           <w:tcPr>
-            <w:tcW w:w="1701" w:type="dxa"/>
+            <w:tcW w:w="1700" w:type="dxa"/>
             <w:tcBorders/>
             <w:shd w:fill="auto" w:val="clear"/>
           </w:tcPr>
@@ -5182,7 +5898,7 @@
         </w:tc>
         <w:tc>
           <w:tcPr>
-            <w:tcW w:w="1844" w:type="dxa"/>
+            <w:tcW w:w="1845" w:type="dxa"/>
             <w:tcBorders/>
             <w:shd w:fill="auto" w:val="clear"/>
           </w:tcPr>
@@ -5219,7 +5935,7 @@
         </w:tc>
         <w:tc>
           <w:tcPr>
-            <w:tcW w:w="1701" w:type="dxa"/>
+            <w:tcW w:w="1700" w:type="dxa"/>
             <w:tcBorders/>
             <w:shd w:fill="auto" w:val="clear"/>
           </w:tcPr>
@@ -5236,7 +5952,7 @@
         </w:tc>
         <w:tc>
           <w:tcPr>
-            <w:tcW w:w="1844" w:type="dxa"/>
+            <w:tcW w:w="1845" w:type="dxa"/>
             <w:tcBorders/>
             <w:shd w:fill="auto" w:val="clear"/>
           </w:tcPr>
@@ -5331,8 +6047,8 @@
       <w:tblGrid>
         <w:gridCol w:w="1128"/>
         <w:gridCol w:w="1701"/>
-        <w:gridCol w:w="1843"/>
-        <w:gridCol w:w="1843"/>
+        <w:gridCol w:w="1844"/>
+        <w:gridCol w:w="1842"/>
       </w:tblGrid>
       <w:tr>
         <w:trPr/>
@@ -5376,7 +6092,7 @@
         </w:tc>
         <w:tc>
           <w:tcPr>
-            <w:tcW w:w="1843" w:type="dxa"/>
+            <w:tcW w:w="1844" w:type="dxa"/>
             <w:tcBorders/>
             <w:shd w:fill="auto" w:val="clear"/>
           </w:tcPr>
@@ -5398,7 +6114,7 @@
         </w:tc>
         <w:tc>
           <w:tcPr>
-            <w:tcW w:w="1843" w:type="dxa"/>
+            <w:tcW w:w="1842" w:type="dxa"/>
             <w:tcBorders/>
             <w:shd w:fill="auto" w:val="clear"/>
           </w:tcPr>
@@ -5457,7 +6173,7 @@
         </w:tc>
         <w:tc>
           <w:tcPr>
-            <w:tcW w:w="1843" w:type="dxa"/>
+            <w:tcW w:w="1844" w:type="dxa"/>
             <w:tcBorders/>
             <w:shd w:fill="auto" w:val="clear"/>
           </w:tcPr>
@@ -5474,7 +6190,7 @@
         </w:tc>
         <w:tc>
           <w:tcPr>
-            <w:tcW w:w="1843" w:type="dxa"/>
+            <w:tcW w:w="1842" w:type="dxa"/>
             <w:tcBorders/>
             <w:shd w:fill="auto" w:val="clear"/>
           </w:tcPr>
@@ -5528,7 +6244,7 @@
         </w:tc>
         <w:tc>
           <w:tcPr>
-            <w:tcW w:w="1843" w:type="dxa"/>
+            <w:tcW w:w="1844" w:type="dxa"/>
             <w:tcBorders/>
             <w:shd w:fill="auto" w:val="clear"/>
           </w:tcPr>
@@ -5545,7 +6261,7 @@
         </w:tc>
         <w:tc>
           <w:tcPr>
-            <w:tcW w:w="1843" w:type="dxa"/>
+            <w:tcW w:w="1842" w:type="dxa"/>
             <w:tcBorders/>
             <w:shd w:fill="auto" w:val="clear"/>
           </w:tcPr>
@@ -5599,7 +6315,7 @@
         </w:tc>
         <w:tc>
           <w:tcPr>
-            <w:tcW w:w="1843" w:type="dxa"/>
+            <w:tcW w:w="1844" w:type="dxa"/>
             <w:tcBorders/>
             <w:shd w:fill="auto" w:val="clear"/>
           </w:tcPr>
@@ -5616,7 +6332,7 @@
         </w:tc>
         <w:tc>
           <w:tcPr>
-            <w:tcW w:w="1843" w:type="dxa"/>
+            <w:tcW w:w="1842" w:type="dxa"/>
             <w:tcBorders/>
             <w:shd w:fill="auto" w:val="clear"/>
           </w:tcPr>
@@ -5670,7 +6386,7 @@
         </w:tc>
         <w:tc>
           <w:tcPr>
-            <w:tcW w:w="1843" w:type="dxa"/>
+            <w:tcW w:w="1844" w:type="dxa"/>
             <w:tcBorders/>
             <w:shd w:fill="auto" w:val="clear"/>
           </w:tcPr>
@@ -5687,7 +6403,7 @@
         </w:tc>
         <w:tc>
           <w:tcPr>
-            <w:tcW w:w="1843" w:type="dxa"/>
+            <w:tcW w:w="1842" w:type="dxa"/>
             <w:tcBorders/>
             <w:shd w:fill="auto" w:val="clear"/>
           </w:tcPr>
@@ -5741,7 +6457,7 @@
         </w:tc>
         <w:tc>
           <w:tcPr>
-            <w:tcW w:w="1843" w:type="dxa"/>
+            <w:tcW w:w="1844" w:type="dxa"/>
             <w:tcBorders/>
             <w:shd w:fill="auto" w:val="clear"/>
           </w:tcPr>
@@ -5758,7 +6474,7 @@
         </w:tc>
         <w:tc>
           <w:tcPr>
-            <w:tcW w:w="1843" w:type="dxa"/>
+            <w:tcW w:w="1842" w:type="dxa"/>
             <w:tcBorders/>
             <w:shd w:fill="auto" w:val="clear"/>
           </w:tcPr>
@@ -5812,7 +6528,7 @@
         </w:tc>
         <w:tc>
           <w:tcPr>
-            <w:tcW w:w="1843" w:type="dxa"/>
+            <w:tcW w:w="1844" w:type="dxa"/>
             <w:tcBorders/>
             <w:shd w:fill="auto" w:val="clear"/>
           </w:tcPr>
@@ -5829,7 +6545,7 @@
         </w:tc>
         <w:tc>
           <w:tcPr>
-            <w:tcW w:w="1843" w:type="dxa"/>
+            <w:tcW w:w="1842" w:type="dxa"/>
             <w:tcBorders/>
             <w:shd w:fill="auto" w:val="clear"/>
           </w:tcPr>
@@ -5883,7 +6599,7 @@
         </w:tc>
         <w:tc>
           <w:tcPr>
-            <w:tcW w:w="1843" w:type="dxa"/>
+            <w:tcW w:w="1844" w:type="dxa"/>
             <w:tcBorders/>
             <w:shd w:fill="auto" w:val="clear"/>
           </w:tcPr>
@@ -5900,7 +6616,7 @@
         </w:tc>
         <w:tc>
           <w:tcPr>
-            <w:tcW w:w="1843" w:type="dxa"/>
+            <w:tcW w:w="1842" w:type="dxa"/>
             <w:tcBorders/>
             <w:shd w:fill="auto" w:val="clear"/>
           </w:tcPr>
@@ -5954,7 +6670,7 @@
         </w:tc>
         <w:tc>
           <w:tcPr>
-            <w:tcW w:w="1843" w:type="dxa"/>
+            <w:tcW w:w="1844" w:type="dxa"/>
             <w:tcBorders/>
             <w:shd w:fill="auto" w:val="clear"/>
           </w:tcPr>
@@ -5971,7 +6687,7 @@
         </w:tc>
         <w:tc>
           <w:tcPr>
-            <w:tcW w:w="1843" w:type="dxa"/>
+            <w:tcW w:w="1842" w:type="dxa"/>
             <w:tcBorders/>
             <w:shd w:fill="auto" w:val="clear"/>
           </w:tcPr>
@@ -7287,7 +8003,7 @@
       <w:r>
         <w:rPr/>
         <w:drawing>
-          <wp:anchor behindDoc="0" distT="0" distB="0" distL="0" distR="0" simplePos="0" locked="0" layoutInCell="1" allowOverlap="1" relativeHeight="5">
+          <wp:anchor behindDoc="0" distT="0" distB="0" distL="0" distR="0" simplePos="0" locked="0" layoutInCell="1" allowOverlap="1" relativeHeight="3">
             <wp:simplePos x="0" y="0"/>
             <wp:positionH relativeFrom="column">
               <wp:align>center</wp:align>
@@ -7359,7 +8075,6 @@
         </w:numPr>
         <w:rPr/>
       </w:pPr>
-      <w:bookmarkStart w:id="21" w:name="_Toc27286568"/>
       <w:r>
         <w:rPr/>
         <w:t>Sử dụng công cụ RapidMiner</w:t>
@@ -7431,12 +8146,12 @@
         </w:numPr>
         <w:rPr/>
       </w:pPr>
-      <w:bookmarkStart w:id="22" w:name="_Toc27286568"/>
+      <w:bookmarkStart w:id="21" w:name="_Toc27286568"/>
       <w:r>
         <w:rPr/>
         <w:t>Thuật toán khai thác dữ liệu</w:t>
       </w:r>
-      <w:bookmarkEnd w:id="22"/>
+      <w:bookmarkEnd w:id="21"/>
     </w:p>
     <w:p>
       <w:pPr>
@@ -7445,11 +8160,7 @@
       </w:pPr>
       <w:r>
         <w:rPr/>
-        <w:t xml:space="preserve">Thuật toán áp dụng: </w:t>
-      </w:r>
-      <w:r>
-        <w:rPr/>
-        <w:t>ly thuyet tap tho</w:t>
+        <w:t>Thuật toán áp dụng: ly thuyet tap tho</w:t>
       </w:r>
     </w:p>
     <w:p>
@@ -7488,51 +8199,6 @@
       </w:pPr>
       <w:r>
         <w:rPr/>
-        <w:drawing>
-          <wp:anchor behindDoc="0" distT="0" distB="0" distL="0" distR="0" simplePos="0" locked="0" layoutInCell="1" allowOverlap="1" relativeHeight="6">
-            <wp:simplePos x="0" y="0"/>
-            <wp:positionH relativeFrom="column">
-              <wp:align>center</wp:align>
-            </wp:positionH>
-            <wp:positionV relativeFrom="paragraph">
-              <wp:posOffset>635</wp:posOffset>
-            </wp:positionV>
-            <wp:extent cx="5939790" cy="4672330"/>
-            <wp:effectExtent l="0" t="0" r="0" b="0"/>
-            <wp:wrapSquare wrapText="largest"/>
-            <wp:docPr id="5" name="Image2" descr=""/>
-            <wp:cNvGraphicFramePr>
-              <a:graphicFrameLocks xmlns:a="http://schemas.openxmlformats.org/drawingml/2006/main" noChangeAspect="1"/>
-            </wp:cNvGraphicFramePr>
-            <a:graphic xmlns:a="http://schemas.openxmlformats.org/drawingml/2006/main">
-              <a:graphicData uri="http://schemas.openxmlformats.org/drawingml/2006/picture">
-                <pic:pic xmlns:pic="http://schemas.openxmlformats.org/drawingml/2006/picture">
-                  <pic:nvPicPr>
-                    <pic:cNvPr id="5" name="Image2" descr=""/>
-                    <pic:cNvPicPr>
-                      <a:picLocks noChangeAspect="1" noChangeArrowheads="1"/>
-                    </pic:cNvPicPr>
-                  </pic:nvPicPr>
-                  <pic:blipFill>
-                    <a:blip r:embed="rId5"/>
-                    <a:stretch>
-                      <a:fillRect/>
-                    </a:stretch>
-                  </pic:blipFill>
-                  <pic:spPr bwMode="auto">
-                    <a:xfrm>
-                      <a:off x="0" y="0"/>
-                      <a:ext cx="5939790" cy="4672330"/>
-                    </a:xfrm>
-                    <a:prstGeom prst="rect">
-                      <a:avLst/>
-                    </a:prstGeom>
-                  </pic:spPr>
-                </pic:pic>
-              </a:graphicData>
-            </a:graphic>
-          </wp:anchor>
-        </w:drawing>
       </w:r>
     </w:p>
     <w:p>
@@ -7563,60 +8229,6 @@
       </w:pPr>
       <w:r>
         <w:rPr/>
-        <w:drawing>
-          <wp:anchor behindDoc="0" distT="0" distB="0" distL="0" distR="0" simplePos="0" locked="0" layoutInCell="1" allowOverlap="1" relativeHeight="7">
-            <wp:simplePos x="0" y="0"/>
-            <wp:positionH relativeFrom="column">
-              <wp:align>center</wp:align>
-            </wp:positionH>
-            <wp:positionV relativeFrom="paragraph">
-              <wp:posOffset>635</wp:posOffset>
-            </wp:positionV>
-            <wp:extent cx="5939790" cy="3166745"/>
-            <wp:effectExtent l="0" t="0" r="0" b="0"/>
-            <wp:wrapSquare wrapText="largest"/>
-            <wp:docPr id="6" name="Image3" descr=""/>
-            <wp:cNvGraphicFramePr>
-              <a:graphicFrameLocks xmlns:a="http://schemas.openxmlformats.org/drawingml/2006/main" noChangeAspect="1"/>
-            </wp:cNvGraphicFramePr>
-            <a:graphic xmlns:a="http://schemas.openxmlformats.org/drawingml/2006/main">
-              <a:graphicData uri="http://schemas.openxmlformats.org/drawingml/2006/picture">
-                <pic:pic xmlns:pic="http://schemas.openxmlformats.org/drawingml/2006/picture">
-                  <pic:nvPicPr>
-                    <pic:cNvPr id="6" name="Image3" descr=""/>
-                    <pic:cNvPicPr>
-                      <a:picLocks noChangeAspect="1" noChangeArrowheads="1"/>
-                    </pic:cNvPicPr>
-                  </pic:nvPicPr>
-                  <pic:blipFill>
-                    <a:blip r:embed="rId6"/>
-                    <a:stretch>
-                      <a:fillRect/>
-                    </a:stretch>
-                  </pic:blipFill>
-                  <pic:spPr bwMode="auto">
-                    <a:xfrm>
-                      <a:off x="0" y="0"/>
-                      <a:ext cx="5939790" cy="3166745"/>
-                    </a:xfrm>
-                    <a:prstGeom prst="rect">
-                      <a:avLst/>
-                    </a:prstGeom>
-                  </pic:spPr>
-                </pic:pic>
-              </a:graphicData>
-            </a:graphic>
-          </wp:anchor>
-        </w:drawing>
-      </w:r>
-    </w:p>
-    <w:p>
-      <w:pPr>
-        <w:pStyle w:val="Normal"/>
-        <w:rPr/>
-      </w:pPr>
-      <w:r>
-        <w:rPr/>
         <w:tab/>
         <w:t>Doc va binding du lieu</w:t>
       </w:r>
@@ -7628,69 +8240,6 @@
       </w:pPr>
       <w:r>
         <w:rPr/>
-        <w:drawing>
-          <wp:anchor behindDoc="0" distT="0" distB="0" distL="0" distR="0" simplePos="0" locked="0" layoutInCell="1" allowOverlap="1" relativeHeight="8">
-            <wp:simplePos x="0" y="0"/>
-            <wp:positionH relativeFrom="column">
-              <wp:align>center</wp:align>
-            </wp:positionH>
-            <wp:positionV relativeFrom="paragraph">
-              <wp:posOffset>635</wp:posOffset>
-            </wp:positionV>
-            <wp:extent cx="5939790" cy="2879725"/>
-            <wp:effectExtent l="0" t="0" r="0" b="0"/>
-            <wp:wrapSquare wrapText="largest"/>
-            <wp:docPr id="7" name="Image4" descr=""/>
-            <wp:cNvGraphicFramePr>
-              <a:graphicFrameLocks xmlns:a="http://schemas.openxmlformats.org/drawingml/2006/main" noChangeAspect="1"/>
-            </wp:cNvGraphicFramePr>
-            <a:graphic xmlns:a="http://schemas.openxmlformats.org/drawingml/2006/main">
-              <a:graphicData uri="http://schemas.openxmlformats.org/drawingml/2006/picture">
-                <pic:pic xmlns:pic="http://schemas.openxmlformats.org/drawingml/2006/picture">
-                  <pic:nvPicPr>
-                    <pic:cNvPr id="7" name="Image4" descr=""/>
-                    <pic:cNvPicPr>
-                      <a:picLocks noChangeAspect="1" noChangeArrowheads="1"/>
-                    </pic:cNvPicPr>
-                  </pic:nvPicPr>
-                  <pic:blipFill>
-                    <a:blip r:embed="rId7"/>
-                    <a:stretch>
-                      <a:fillRect/>
-                    </a:stretch>
-                  </pic:blipFill>
-                  <pic:spPr bwMode="auto">
-                    <a:xfrm>
-                      <a:off x="0" y="0"/>
-                      <a:ext cx="5939790" cy="2879725"/>
-                    </a:xfrm>
-                    <a:prstGeom prst="rect">
-                      <a:avLst/>
-                    </a:prstGeom>
-                  </pic:spPr>
-                </pic:pic>
-              </a:graphicData>
-            </a:graphic>
-          </wp:anchor>
-        </w:drawing>
-      </w:r>
-    </w:p>
-    <w:p>
-      <w:pPr>
-        <w:pStyle w:val="Normal"/>
-        <w:rPr/>
-      </w:pPr>
-      <w:r>
-        <w:rPr/>
-      </w:r>
-    </w:p>
-    <w:p>
-      <w:pPr>
-        <w:pStyle w:val="Normal"/>
-        <w:rPr/>
-      </w:pPr>
-      <w:r>
-        <w:rPr/>
         <w:tab/>
         <w:t>Khai thac du lieu su dung tap tho</w:t>
       </w:r>
@@ -7702,51 +8251,7 @@
       </w:pPr>
       <w:r>
         <w:rPr/>
-        <w:drawing>
-          <wp:anchor behindDoc="0" distT="0" distB="0" distL="0" distR="0" simplePos="0" locked="0" layoutInCell="1" allowOverlap="1" relativeHeight="9">
-            <wp:simplePos x="0" y="0"/>
-            <wp:positionH relativeFrom="column">
-              <wp:align>center</wp:align>
-            </wp:positionH>
-            <wp:positionV relativeFrom="paragraph">
-              <wp:posOffset>635</wp:posOffset>
-            </wp:positionV>
-            <wp:extent cx="5939790" cy="2893060"/>
-            <wp:effectExtent l="0" t="0" r="0" b="0"/>
-            <wp:wrapSquare wrapText="largest"/>
-            <wp:docPr id="8" name="Image5" descr=""/>
-            <wp:cNvGraphicFramePr>
-              <a:graphicFrameLocks xmlns:a="http://schemas.openxmlformats.org/drawingml/2006/main" noChangeAspect="1"/>
-            </wp:cNvGraphicFramePr>
-            <a:graphic xmlns:a="http://schemas.openxmlformats.org/drawingml/2006/main">
-              <a:graphicData uri="http://schemas.openxmlformats.org/drawingml/2006/picture">
-                <pic:pic xmlns:pic="http://schemas.openxmlformats.org/drawingml/2006/picture">
-                  <pic:nvPicPr>
-                    <pic:cNvPr id="8" name="Image5" descr=""/>
-                    <pic:cNvPicPr>
-                      <a:picLocks noChangeAspect="1" noChangeArrowheads="1"/>
-                    </pic:cNvPicPr>
-                  </pic:nvPicPr>
-                  <pic:blipFill>
-                    <a:blip r:embed="rId8"/>
-                    <a:stretch>
-                      <a:fillRect/>
-                    </a:stretch>
-                  </pic:blipFill>
-                  <pic:spPr bwMode="auto">
-                    <a:xfrm>
-                      <a:off x="0" y="0"/>
-                      <a:ext cx="5939790" cy="2893060"/>
-                    </a:xfrm>
-                    <a:prstGeom prst="rect">
-                      <a:avLst/>
-                    </a:prstGeom>
-                  </pic:spPr>
-                </pic:pic>
-              </a:graphicData>
-            </a:graphic>
-          </wp:anchor>
-        </w:drawing>
+        <w:t xml:space="preserve">Kết quả </w:t>
       </w:r>
     </w:p>
     <w:p>
@@ -7756,84 +8261,8 @@
       </w:pPr>
       <w:r>
         <w:rPr/>
-        <w:t xml:space="preserve">Kết quả </w:t>
-      </w:r>
-    </w:p>
-    <w:p>
-      <w:pPr>
-        <w:pStyle w:val="Normal"/>
-        <w:rPr/>
-      </w:pPr>
-      <w:r>
-        <w:rPr/>
         <w:tab/>
-      </w:r>
-      <w:r>
-        <w:rPr/>
         <w:t>Voi thuoc tinh quyet dinh la khong</w:t>
-      </w:r>
-    </w:p>
-    <w:p>
-      <w:pPr>
-        <w:pStyle w:val="Normal"/>
-        <w:rPr/>
-      </w:pPr>
-      <w:r>
-        <w:rPr/>
-        <w:drawing>
-          <wp:anchor behindDoc="0" distT="0" distB="0" distL="0" distR="0" simplePos="0" locked="0" layoutInCell="1" allowOverlap="1" relativeHeight="10">
-            <wp:simplePos x="0" y="0"/>
-            <wp:positionH relativeFrom="column">
-              <wp:align>center</wp:align>
-            </wp:positionH>
-            <wp:positionV relativeFrom="paragraph">
-              <wp:posOffset>635</wp:posOffset>
-            </wp:positionV>
-            <wp:extent cx="5939790" cy="1524000"/>
-            <wp:effectExtent l="0" t="0" r="0" b="0"/>
-            <wp:wrapSquare wrapText="largest"/>
-            <wp:docPr id="9" name="Image7" descr=""/>
-            <wp:cNvGraphicFramePr>
-              <a:graphicFrameLocks xmlns:a="http://schemas.openxmlformats.org/drawingml/2006/main" noChangeAspect="1"/>
-            </wp:cNvGraphicFramePr>
-            <a:graphic xmlns:a="http://schemas.openxmlformats.org/drawingml/2006/main">
-              <a:graphicData uri="http://schemas.openxmlformats.org/drawingml/2006/picture">
-                <pic:pic xmlns:pic="http://schemas.openxmlformats.org/drawingml/2006/picture">
-                  <pic:nvPicPr>
-                    <pic:cNvPr id="9" name="Image7" descr=""/>
-                    <pic:cNvPicPr>
-                      <a:picLocks noChangeAspect="1" noChangeArrowheads="1"/>
-                    </pic:cNvPicPr>
-                  </pic:nvPicPr>
-                  <pic:blipFill>
-                    <a:blip r:embed="rId9"/>
-                    <a:stretch>
-                      <a:fillRect/>
-                    </a:stretch>
-                  </pic:blipFill>
-                  <pic:spPr bwMode="auto">
-                    <a:xfrm>
-                      <a:off x="0" y="0"/>
-                      <a:ext cx="5939790" cy="1524000"/>
-                    </a:xfrm>
-                    <a:prstGeom prst="rect">
-                      <a:avLst/>
-                    </a:prstGeom>
-                  </pic:spPr>
-                </pic:pic>
-              </a:graphicData>
-            </a:graphic>
-          </wp:anchor>
-        </w:drawing>
-      </w:r>
-    </w:p>
-    <w:p>
-      <w:pPr>
-        <w:pStyle w:val="Normal"/>
-        <w:rPr/>
-      </w:pPr>
-      <w:r>
-        <w:rPr/>
       </w:r>
     </w:p>
     <w:p>
@@ -7845,69 +8274,6 @@
         <w:rPr/>
         <w:tab/>
         <w:t>Voi thuoc tinh quyet dinh la Co</w:t>
-      </w:r>
-    </w:p>
-    <w:p>
-      <w:pPr>
-        <w:pStyle w:val="Normal"/>
-        <w:rPr/>
-      </w:pPr>
-      <w:r>
-        <w:rPr/>
-        <w:drawing>
-          <wp:anchor behindDoc="0" distT="0" distB="0" distL="0" distR="0" simplePos="0" locked="0" layoutInCell="1" allowOverlap="1" relativeHeight="11">
-            <wp:simplePos x="0" y="0"/>
-            <wp:positionH relativeFrom="column">
-              <wp:align>center</wp:align>
-            </wp:positionH>
-            <wp:positionV relativeFrom="paragraph">
-              <wp:posOffset>635</wp:posOffset>
-            </wp:positionV>
-            <wp:extent cx="5939790" cy="3930650"/>
-            <wp:effectExtent l="0" t="0" r="0" b="0"/>
-            <wp:wrapSquare wrapText="largest"/>
-            <wp:docPr id="10" name="Image6" descr=""/>
-            <wp:cNvGraphicFramePr>
-              <a:graphicFrameLocks xmlns:a="http://schemas.openxmlformats.org/drawingml/2006/main" noChangeAspect="1"/>
-            </wp:cNvGraphicFramePr>
-            <a:graphic xmlns:a="http://schemas.openxmlformats.org/drawingml/2006/main">
-              <a:graphicData uri="http://schemas.openxmlformats.org/drawingml/2006/picture">
-                <pic:pic xmlns:pic="http://schemas.openxmlformats.org/drawingml/2006/picture">
-                  <pic:nvPicPr>
-                    <pic:cNvPr id="10" name="Image6" descr=""/>
-                    <pic:cNvPicPr>
-                      <a:picLocks noChangeAspect="1" noChangeArrowheads="1"/>
-                    </pic:cNvPicPr>
-                  </pic:nvPicPr>
-                  <pic:blipFill>
-                    <a:blip r:embed="rId10"/>
-                    <a:stretch>
-                      <a:fillRect/>
-                    </a:stretch>
-                  </pic:blipFill>
-                  <pic:spPr bwMode="auto">
-                    <a:xfrm>
-                      <a:off x="0" y="0"/>
-                      <a:ext cx="5939790" cy="3930650"/>
-                    </a:xfrm>
-                    <a:prstGeom prst="rect">
-                      <a:avLst/>
-                    </a:prstGeom>
-                  </pic:spPr>
-                </pic:pic>
-              </a:graphicData>
-            </a:graphic>
-          </wp:anchor>
-        </w:drawing>
-      </w:r>
-    </w:p>
-    <w:p>
-      <w:pPr>
-        <w:pStyle w:val="Normal"/>
-        <w:rPr/>
-      </w:pPr>
-      <w:r>
-        <w:rPr/>
       </w:r>
     </w:p>
     <w:p>
@@ -7919,12 +8285,12 @@
         </w:numPr>
         <w:rPr/>
       </w:pPr>
-      <w:bookmarkStart w:id="23" w:name="_Toc27286569"/>
+      <w:bookmarkStart w:id="22" w:name="_Toc27286569"/>
       <w:r>
         <w:rPr/>
         <w:t>Kết quả đạt được</w:t>
       </w:r>
-      <w:bookmarkEnd w:id="23"/>
+      <w:bookmarkEnd w:id="22"/>
     </w:p>
     <w:p>
       <w:pPr>
@@ -8011,12 +8377,12 @@
         </w:numPr>
         <w:rPr/>
       </w:pPr>
-      <w:bookmarkStart w:id="24" w:name="_Toc27286570"/>
+      <w:bookmarkStart w:id="23" w:name="_Toc27286570"/>
       <w:r>
         <w:rPr/>
         <w:t>Chương trình ứng dụng</w:t>
       </w:r>
-      <w:bookmarkEnd w:id="24"/>
+      <w:bookmarkEnd w:id="23"/>
     </w:p>
     <w:p>
       <w:pPr>
@@ -8036,14 +8402,14 @@
           <w:rFonts w:cs="Times New Roman"/>
         </w:rPr>
       </w:pPr>
-      <w:bookmarkStart w:id="25" w:name="_Toc27286571"/>
+      <w:bookmarkStart w:id="24" w:name="_Toc27286571"/>
       <w:r>
         <w:rPr>
           <w:rFonts w:cs="Times New Roman"/>
         </w:rPr>
         <w:t>CHƯƠNG 4: KẾT LUẬN</w:t>
       </w:r>
-      <w:bookmarkEnd w:id="25"/>
+      <w:bookmarkEnd w:id="24"/>
     </w:p>
     <w:p>
       <w:pPr>
@@ -8054,12 +8420,12 @@
         </w:numPr>
         <w:rPr/>
       </w:pPr>
-      <w:bookmarkStart w:id="26" w:name="_Toc27286572"/>
+      <w:bookmarkStart w:id="25" w:name="_Toc27286572"/>
       <w:r>
         <w:rPr/>
         <w:t>Ưu điểm</w:t>
       </w:r>
-      <w:bookmarkEnd w:id="26"/>
+      <w:bookmarkEnd w:id="25"/>
     </w:p>
     <w:p>
       <w:pPr>
@@ -8108,12 +8474,12 @@
         </w:numPr>
         <w:rPr/>
       </w:pPr>
-      <w:bookmarkStart w:id="27" w:name="_Toc27286573"/>
+      <w:bookmarkStart w:id="26" w:name="_Toc27286573"/>
       <w:r>
         <w:rPr/>
         <w:t>Hạn chế</w:t>
       </w:r>
-      <w:bookmarkEnd w:id="27"/>
+      <w:bookmarkEnd w:id="26"/>
     </w:p>
     <w:p>
       <w:pPr>
@@ -8171,12 +8537,12 @@
         </w:numPr>
         <w:rPr/>
       </w:pPr>
-      <w:bookmarkStart w:id="28" w:name="_Toc27286574"/>
+      <w:bookmarkStart w:id="27" w:name="_Toc27286574"/>
       <w:r>
         <w:rPr/>
         <w:t>Phát triển</w:t>
       </w:r>
-      <w:bookmarkEnd w:id="28"/>
+      <w:bookmarkEnd w:id="27"/>
     </w:p>
     <w:p>
       <w:pPr>
@@ -8196,8 +8562,6 @@
       <w:r>
         <w:rPr/>
       </w:r>
-      <w:bookmarkStart w:id="29" w:name="_Toc27286575"/>
-      <w:bookmarkStart w:id="30" w:name="_Toc27286575"/>
     </w:p>
     <w:p>
       <w:pPr>
@@ -8223,7 +8587,7 @@
           <w:szCs w:val="28"/>
         </w:rPr>
       </w:pPr>
-      <w:bookmarkStart w:id="31" w:name="_Toc27286575"/>
+      <w:bookmarkStart w:id="28" w:name="_Toc27286575"/>
       <w:r>
         <w:rPr>
           <w:rFonts w:cs="Times New Roman"/>
@@ -8232,7 +8596,7 @@
         </w:rPr>
         <w:t>Bảng phân công công việc của các thành viên trong nhóm</w:t>
       </w:r>
-      <w:bookmarkEnd w:id="31"/>
+      <w:bookmarkEnd w:id="28"/>
       <w:r>
         <w:rPr>
           <w:rFonts w:cs="Times New Roman"/>
@@ -8807,8 +9171,8 @@
         </w:rPr>
         <w:t xml:space="preserve">Bảng phân chia công việc </w:t>
       </w:r>
-      <w:bookmarkStart w:id="32" w:name="_GoBack"/>
-      <w:bookmarkEnd w:id="32"/>
+      <w:bookmarkStart w:id="29" w:name="_GoBack"/>
+      <w:bookmarkEnd w:id="29"/>
     </w:p>
     <w:p>
       <w:pPr>
@@ -8821,7 +9185,7 @@
           <w:szCs w:val="28"/>
         </w:rPr>
       </w:pPr>
-      <w:bookmarkStart w:id="33" w:name="_Toc27286576"/>
+      <w:bookmarkStart w:id="30" w:name="_Toc27286576"/>
       <w:r>
         <w:rPr>
           <w:rFonts w:cs="Times New Roman"/>
@@ -8830,7 +9194,7 @@
         </w:rPr>
         <w:t>Bảng đánh giá chéo</w:t>
       </w:r>
-      <w:bookmarkEnd w:id="33"/>
+      <w:bookmarkEnd w:id="30"/>
       <w:r>
         <w:rPr>
           <w:rFonts w:cs="Times New Roman"/>
@@ -8852,7 +9216,7 @@
           <w:szCs w:val="28"/>
         </w:rPr>
       </w:pPr>
-      <w:bookmarkStart w:id="34" w:name="_Toc27286577"/>
+      <w:bookmarkStart w:id="31" w:name="_Toc27286577"/>
       <w:r>
         <w:rPr>
           <w:rFonts w:cs="Times New Roman"/>
@@ -8861,14 +9225,14 @@
         </w:rPr>
         <w:t>Tài liệu tham khảo</w:t>
       </w:r>
-      <w:bookmarkEnd w:id="34"/>
+      <w:bookmarkEnd w:id="31"/>
     </w:p>
     <w:p>
       <w:pPr>
         <w:pStyle w:val="Normal"/>
         <w:rPr/>
       </w:pPr>
-      <w:hyperlink r:id="rId11">
+      <w:hyperlink r:id="rId5">
         <w:r>
           <w:rPr>
             <w:rStyle w:val="InternetLink"/>
@@ -8882,7 +9246,7 @@
         <w:pStyle w:val="Normal"/>
         <w:rPr/>
       </w:pPr>
-      <w:hyperlink r:id="rId12">
+      <w:hyperlink r:id="rId6">
         <w:r>
           <w:rPr>
             <w:rStyle w:val="InternetLink"/>
@@ -8894,11 +9258,32 @@
     <w:p>
       <w:pPr>
         <w:sectPr>
-          <w:footerReference w:type="default" r:id="rId13"/>
+          <w:footerReference w:type="default" r:id="rId7"/>
           <w:type w:val="nextPage"/>
           <w:pgSz w:w="11906" w:h="16838"/>
           <w:pgMar w:left="1701" w:right="851" w:header="0" w:top="1134" w:footer="930" w:bottom="1134" w:gutter="0"/>
           <w:pgNumType w:fmt="decimal"/>
+          <w:formProt w:val="false"/>
+          <w:textDirection w:val="lrTb"/>
+          <w:docGrid w:type="default" w:linePitch="100" w:charSpace="0"/>
+        </w:sectPr>
+      </w:pPr>
+    </w:p>
+    <w:p>
+      <w:pPr>
+        <w:pStyle w:val="Normal"/>
+        <w:rPr/>
+      </w:pPr>
+      <w:r>
+        <w:rPr/>
+      </w:r>
+    </w:p>
+    <w:p>
+      <w:pPr>
+        <w:sectPr>
+          <w:type w:val="continuous"/>
+          <w:pgSz w:w="11906" w:h="16838"/>
+          <w:pgMar w:left="1701" w:right="851" w:header="0" w:top="1134" w:footer="930" w:bottom="1134" w:gutter="0"/>
           <w:formProt w:val="false"/>
           <w:textDirection w:val="lrTb"/>
           <w:docGrid w:type="default" w:linePitch="100" w:charSpace="0"/>
@@ -8926,7 +9311,7 @@
         <w:docPartGallery w:val="Page Numbers (Bottom of Page)"/>
         <w:docPartUnique w:val="true"/>
       </w:docPartObj>
-      <w:id w:val="200079362"/>
+      <w:id w:val="1127666324"/>
     </w:sdtPr>
     <w:sdtContent>
       <w:p>
@@ -8959,7 +9344,7 @@
       <w:p>
         <w:pPr>
           <w:pStyle w:val="TextBody"/>
-          <w:spacing w:lineRule="auto" w:line="12"/>
+          <w:spacing w:lineRule="auto" w:line="9"/>
           <w:rPr>
             <w:sz w:val="20"/>
           </w:rPr>
@@ -9015,6 +9400,7 @@
       </w:pPr>
       <w:rPr>
         <w:rFonts w:ascii="Wingdings" w:hAnsi="Wingdings" w:cs="Wingdings" w:hint="default"/>
+        <w:rFonts w:cs="Wingdings"/>
       </w:rPr>
     </w:lvl>
     <w:lvl w:ilvl="3">
@@ -9027,6 +9413,7 @@
       </w:pPr>
       <w:rPr>
         <w:rFonts w:ascii="Symbol" w:hAnsi="Symbol" w:cs="Symbol" w:hint="default"/>
+        <w:rFonts w:cs="Symbol"/>
       </w:rPr>
     </w:lvl>
     <w:lvl w:ilvl="4">
@@ -9052,6 +9439,7 @@
       </w:pPr>
       <w:rPr>
         <w:rFonts w:ascii="Wingdings" w:hAnsi="Wingdings" w:cs="Wingdings" w:hint="default"/>
+        <w:rFonts w:cs="Wingdings"/>
       </w:rPr>
     </w:lvl>
     <w:lvl w:ilvl="6">
@@ -9064,6 +9452,7 @@
       </w:pPr>
       <w:rPr>
         <w:rFonts w:ascii="Symbol" w:hAnsi="Symbol" w:cs="Symbol" w:hint="default"/>
+        <w:rFonts w:cs="Symbol"/>
       </w:rPr>
     </w:lvl>
     <w:lvl w:ilvl="7">
@@ -9089,6 +9478,7 @@
       </w:pPr>
       <w:rPr>
         <w:rFonts w:ascii="Wingdings" w:hAnsi="Wingdings" w:cs="Wingdings" w:hint="default"/>
+        <w:rFonts w:cs="Wingdings"/>
       </w:rPr>
     </w:lvl>
   </w:abstractNum>
@@ -9130,6 +9520,7 @@
       </w:pPr>
       <w:rPr>
         <w:rFonts w:ascii="Wingdings" w:hAnsi="Wingdings" w:cs="Wingdings" w:hint="default"/>
+        <w:rFonts w:cs="Wingdings"/>
       </w:rPr>
     </w:lvl>
     <w:lvl w:ilvl="3">
@@ -9142,6 +9533,7 @@
       </w:pPr>
       <w:rPr>
         <w:rFonts w:ascii="Symbol" w:hAnsi="Symbol" w:cs="Symbol" w:hint="default"/>
+        <w:rFonts w:cs="Symbol"/>
       </w:rPr>
     </w:lvl>
     <w:lvl w:ilvl="4">
@@ -9167,6 +9559,7 @@
       </w:pPr>
       <w:rPr>
         <w:rFonts w:ascii="Wingdings" w:hAnsi="Wingdings" w:cs="Wingdings" w:hint="default"/>
+        <w:rFonts w:cs="Wingdings"/>
       </w:rPr>
     </w:lvl>
     <w:lvl w:ilvl="6">
@@ -9179,6 +9572,7 @@
       </w:pPr>
       <w:rPr>
         <w:rFonts w:ascii="Symbol" w:hAnsi="Symbol" w:cs="Symbol" w:hint="default"/>
+        <w:rFonts w:cs="Symbol"/>
       </w:rPr>
     </w:lvl>
     <w:lvl w:ilvl="7">
@@ -9204,6 +9598,7 @@
       </w:pPr>
       <w:rPr>
         <w:rFonts w:ascii="Wingdings" w:hAnsi="Wingdings" w:cs="Wingdings" w:hint="default"/>
+        <w:rFonts w:cs="Wingdings"/>
       </w:rPr>
     </w:lvl>
   </w:abstractNum>
@@ -9576,6 +9971,7 @@
       </w:pPr>
       <w:rPr>
         <w:rFonts w:ascii="Wingdings" w:hAnsi="Wingdings" w:cs="Wingdings" w:hint="default"/>
+        <w:rFonts w:cs="Wingdings"/>
       </w:rPr>
     </w:lvl>
     <w:lvl w:ilvl="3">
@@ -9588,6 +9984,7 @@
       </w:pPr>
       <w:rPr>
         <w:rFonts w:ascii="Symbol" w:hAnsi="Symbol" w:cs="Symbol" w:hint="default"/>
+        <w:rFonts w:cs="Symbol"/>
       </w:rPr>
     </w:lvl>
     <w:lvl w:ilvl="4">
@@ -9613,6 +10010,7 @@
       </w:pPr>
       <w:rPr>
         <w:rFonts w:ascii="Wingdings" w:hAnsi="Wingdings" w:cs="Wingdings" w:hint="default"/>
+        <w:rFonts w:cs="Wingdings"/>
       </w:rPr>
     </w:lvl>
     <w:lvl w:ilvl="6">
@@ -9625,6 +10023,7 @@
       </w:pPr>
       <w:rPr>
         <w:rFonts w:ascii="Symbol" w:hAnsi="Symbol" w:cs="Symbol" w:hint="default"/>
+        <w:rFonts w:cs="Symbol"/>
       </w:rPr>
     </w:lvl>
     <w:lvl w:ilvl="7">
@@ -9650,6 +10049,7 @@
       </w:pPr>
       <w:rPr>
         <w:rFonts w:ascii="Wingdings" w:hAnsi="Wingdings" w:cs="Wingdings" w:hint="default"/>
+        <w:rFonts w:cs="Wingdings"/>
       </w:rPr>
     </w:lvl>
   </w:abstractNum>
@@ -10827,6 +11227,225 @@
     <w:qFormat/>
     <w:rPr/>
   </w:style>
+  <w:style w:type="character" w:styleId="ListLabel46">
+    <w:name w:val="ListLabel 46"/>
+    <w:qFormat/>
+    <w:rPr>
+      <w:rFonts w:cs="Times New Roman"/>
+      <w:b/>
+    </w:rPr>
+  </w:style>
+  <w:style w:type="character" w:styleId="ListLabel47">
+    <w:name w:val="ListLabel 47"/>
+    <w:qFormat/>
+    <w:rPr>
+      <w:rFonts w:cs="Courier New"/>
+    </w:rPr>
+  </w:style>
+  <w:style w:type="character" w:styleId="ListLabel48">
+    <w:name w:val="ListLabel 48"/>
+    <w:qFormat/>
+    <w:rPr>
+      <w:rFonts w:cs="Wingdings"/>
+    </w:rPr>
+  </w:style>
+  <w:style w:type="character" w:styleId="ListLabel49">
+    <w:name w:val="ListLabel 49"/>
+    <w:qFormat/>
+    <w:rPr>
+      <w:rFonts w:cs="Symbol"/>
+    </w:rPr>
+  </w:style>
+  <w:style w:type="character" w:styleId="ListLabel50">
+    <w:name w:val="ListLabel 50"/>
+    <w:qFormat/>
+    <w:rPr>
+      <w:rFonts w:cs="Courier New"/>
+    </w:rPr>
+  </w:style>
+  <w:style w:type="character" w:styleId="ListLabel51">
+    <w:name w:val="ListLabel 51"/>
+    <w:qFormat/>
+    <w:rPr>
+      <w:rFonts w:cs="Wingdings"/>
+    </w:rPr>
+  </w:style>
+  <w:style w:type="character" w:styleId="ListLabel52">
+    <w:name w:val="ListLabel 52"/>
+    <w:qFormat/>
+    <w:rPr>
+      <w:rFonts w:cs="Symbol"/>
+    </w:rPr>
+  </w:style>
+  <w:style w:type="character" w:styleId="ListLabel53">
+    <w:name w:val="ListLabel 53"/>
+    <w:qFormat/>
+    <w:rPr>
+      <w:rFonts w:cs="Courier New"/>
+    </w:rPr>
+  </w:style>
+  <w:style w:type="character" w:styleId="ListLabel54">
+    <w:name w:val="ListLabel 54"/>
+    <w:qFormat/>
+    <w:rPr>
+      <w:rFonts w:cs="Wingdings"/>
+    </w:rPr>
+  </w:style>
+  <w:style w:type="character" w:styleId="ListLabel55">
+    <w:name w:val="ListLabel 55"/>
+    <w:qFormat/>
+    <w:rPr>
+      <w:rFonts w:cs="Times New Roman"/>
+      <w:b/>
+    </w:rPr>
+  </w:style>
+  <w:style w:type="character" w:styleId="ListLabel56">
+    <w:name w:val="ListLabel 56"/>
+    <w:qFormat/>
+    <w:rPr>
+      <w:rFonts w:cs="Courier New"/>
+    </w:rPr>
+  </w:style>
+  <w:style w:type="character" w:styleId="ListLabel57">
+    <w:name w:val="ListLabel 57"/>
+    <w:qFormat/>
+    <w:rPr>
+      <w:rFonts w:cs="Wingdings"/>
+    </w:rPr>
+  </w:style>
+  <w:style w:type="character" w:styleId="ListLabel58">
+    <w:name w:val="ListLabel 58"/>
+    <w:qFormat/>
+    <w:rPr>
+      <w:rFonts w:cs="Symbol"/>
+    </w:rPr>
+  </w:style>
+  <w:style w:type="character" w:styleId="ListLabel59">
+    <w:name w:val="ListLabel 59"/>
+    <w:qFormat/>
+    <w:rPr>
+      <w:rFonts w:cs="Courier New"/>
+    </w:rPr>
+  </w:style>
+  <w:style w:type="character" w:styleId="ListLabel60">
+    <w:name w:val="ListLabel 60"/>
+    <w:qFormat/>
+    <w:rPr>
+      <w:rFonts w:cs="Wingdings"/>
+    </w:rPr>
+  </w:style>
+  <w:style w:type="character" w:styleId="ListLabel61">
+    <w:name w:val="ListLabel 61"/>
+    <w:qFormat/>
+    <w:rPr>
+      <w:rFonts w:cs="Symbol"/>
+    </w:rPr>
+  </w:style>
+  <w:style w:type="character" w:styleId="ListLabel62">
+    <w:name w:val="ListLabel 62"/>
+    <w:qFormat/>
+    <w:rPr>
+      <w:rFonts w:cs="Courier New"/>
+    </w:rPr>
+  </w:style>
+  <w:style w:type="character" w:styleId="ListLabel63">
+    <w:name w:val="ListLabel 63"/>
+    <w:qFormat/>
+    <w:rPr>
+      <w:rFonts w:cs="Wingdings"/>
+    </w:rPr>
+  </w:style>
+  <w:style w:type="character" w:styleId="ListLabel64">
+    <w:name w:val="ListLabel 64"/>
+    <w:qFormat/>
+    <w:rPr>
+      <w:rFonts w:cs="Times New Roman"/>
+    </w:rPr>
+  </w:style>
+  <w:style w:type="character" w:styleId="ListLabel65">
+    <w:name w:val="ListLabel 65"/>
+    <w:qFormat/>
+    <w:rPr>
+      <w:rFonts w:cs="Courier New"/>
+    </w:rPr>
+  </w:style>
+  <w:style w:type="character" w:styleId="ListLabel66">
+    <w:name w:val="ListLabel 66"/>
+    <w:qFormat/>
+    <w:rPr>
+      <w:rFonts w:cs="Wingdings"/>
+    </w:rPr>
+  </w:style>
+  <w:style w:type="character" w:styleId="ListLabel67">
+    <w:name w:val="ListLabel 67"/>
+    <w:qFormat/>
+    <w:rPr>
+      <w:rFonts w:cs="Symbol"/>
+    </w:rPr>
+  </w:style>
+  <w:style w:type="character" w:styleId="ListLabel68">
+    <w:name w:val="ListLabel 68"/>
+    <w:qFormat/>
+    <w:rPr>
+      <w:rFonts w:cs="Courier New"/>
+    </w:rPr>
+  </w:style>
+  <w:style w:type="character" w:styleId="ListLabel69">
+    <w:name w:val="ListLabel 69"/>
+    <w:qFormat/>
+    <w:rPr>
+      <w:rFonts w:cs="Wingdings"/>
+    </w:rPr>
+  </w:style>
+  <w:style w:type="character" w:styleId="ListLabel70">
+    <w:name w:val="ListLabel 70"/>
+    <w:qFormat/>
+    <w:rPr>
+      <w:rFonts w:cs="Symbol"/>
+    </w:rPr>
+  </w:style>
+  <w:style w:type="character" w:styleId="ListLabel71">
+    <w:name w:val="ListLabel 71"/>
+    <w:qFormat/>
+    <w:rPr>
+      <w:rFonts w:cs="Courier New"/>
+    </w:rPr>
+  </w:style>
+  <w:style w:type="character" w:styleId="ListLabel72">
+    <w:name w:val="ListLabel 72"/>
+    <w:qFormat/>
+    <w:rPr>
+      <w:rFonts w:cs="Wingdings"/>
+    </w:rPr>
+  </w:style>
+  <w:style w:type="character" w:styleId="ListLabel73">
+    <w:name w:val="ListLabel 73"/>
+    <w:qFormat/>
+    <w:rPr>
+      <w:rFonts w:cs="Times New Roman"/>
+    </w:rPr>
+  </w:style>
+  <w:style w:type="character" w:styleId="ListLabel74">
+    <w:name w:val="ListLabel 74"/>
+    <w:qFormat/>
+    <w:rPr/>
+  </w:style>
+  <w:style w:type="character" w:styleId="ListLabel75">
+    <w:name w:val="ListLabel 75"/>
+    <w:qFormat/>
+    <w:rPr>
+      <w:rFonts w:ascii="Calibri" w:hAnsi="Calibri" w:eastAsia="" w:cs="" w:asciiTheme="minorHAnsi" w:cstheme="minorBidi" w:eastAsiaTheme="minorEastAsia" w:hAnsiTheme="minorHAnsi"/>
+      <w:b w:val="false"/>
+      <w:bCs w:val="false"/>
+      <w:sz w:val="22"/>
+      <w:szCs w:val="22"/>
+    </w:rPr>
+  </w:style>
+  <w:style w:type="character" w:styleId="ListLabel76">
+    <w:name w:val="ListLabel 76"/>
+    <w:qFormat/>
+    <w:rPr/>
+  </w:style>
   <w:style w:type="paragraph" w:styleId="Heading">
     <w:name w:val="Heading"/>
     <w:basedOn w:val="Normal"/>

</xml_diff>